<commit_message>
Latest: Getting to the lesson to learn
Latest: Getting to the lesson to learn
</commit_message>
<xml_diff>
--- a/RemembrancesAndThoughts2015.docx
+++ b/RemembrancesAndThoughts2015.docx
@@ -26,7 +26,19 @@
       </w:r>
       <w:r>
         <w:br/>
-        <w:t xml:space="preserve">       When I was around twelve or thirteen years old, my favorite sport was soccer.  </w:t>
+        <w:t xml:space="preserve">       When I was </w:t>
+      </w:r>
+      <w:r>
+        <w:t>between ten and fourteen</w:t>
+      </w:r>
+      <w:r>
+        <w:t xml:space="preserve"> years old, </w:t>
+      </w:r>
+      <w:r>
+        <w:t>soccer was my favorite sport</w:t>
+      </w:r>
+      <w:r>
+        <w:t xml:space="preserve">.  </w:t>
       </w:r>
       <w:r>
         <w:t xml:space="preserve"> </w:t>
@@ -38,34 +50,46 @@
         <w:t>an above-ave</w:t>
       </w:r>
       <w:r>
-        <w:t xml:space="preserve">rage player.  </w:t>
-      </w:r>
-      <w:r>
-        <w:t xml:space="preserve"> I was taller than and could run faster than many of my classmates, which counted for a lot at that age.  On a good day, </w:t>
+        <w:t>rage player because at that age,</w:t>
+      </w:r>
+      <w:r>
+        <w:t xml:space="preserve"> </w:t>
+      </w:r>
+      <w:r>
+        <w:t xml:space="preserve"> I was taller and could run faster than many of my classmates</w:t>
+      </w:r>
+      <w:r>
+        <w:t xml:space="preserve">. </w:t>
+      </w:r>
+      <w:r>
+        <w:t xml:space="preserve">  On a good day, </w:t>
       </w:r>
       <w:r>
         <w:t xml:space="preserve"> my reasonably good</w:t>
       </w:r>
       <w:r>
-        <w:t xml:space="preserve"> ball control</w:t>
-      </w:r>
-      <w:r>
-        <w:t xml:space="preserve"> also</w:t>
-      </w:r>
-      <w:r>
-        <w:t xml:space="preserve"> allowed me to dribble past many opposing backs.  One day in a scrimmage</w:t>
-      </w:r>
-      <w:r>
-        <w:t xml:space="preserve"> </w:t>
-      </w:r>
-      <w:r>
-        <w:t xml:space="preserve">I was so full of myself that </w:t>
-      </w:r>
-      <w:r>
-        <w:t xml:space="preserve">I tried </w:t>
-      </w:r>
-      <w:r>
-        <w:t>on a whim</w:t>
+        <w:t xml:space="preserve"> ball control allowed me to dribble past many opposing backs. </w:t>
+      </w:r>
+      <w:r>
+        <w:t xml:space="preserve">  I still remember vividly that during o</w:t>
+      </w:r>
+      <w:r>
+        <w:t>ne scrimmage</w:t>
+      </w:r>
+      <w:r>
+        <w:t xml:space="preserve"> </w:t>
+      </w:r>
+      <w:r>
+        <w:t>I was so full of myself that</w:t>
+      </w:r>
+      <w:r>
+        <w:t xml:space="preserve"> on a whim</w:t>
+      </w:r>
+      <w:r>
+        <w:t xml:space="preserve"> </w:t>
+      </w:r>
+      <w:r>
+        <w:t>I tried</w:t>
       </w:r>
       <w:r>
         <w:t xml:space="preserve"> to dribble past five opposing</w:t>
@@ -134,7 +158,10 @@
         <w:t>have played</w:t>
       </w:r>
       <w:r>
-        <w:t xml:space="preserve"> outdoors, because he always displayed a golden</w:t>
+        <w:t xml:space="preserve"> outdoors, because he sported </w:t>
+      </w:r>
+      <w:r>
+        <w:t xml:space="preserve"> a golden</w:t>
       </w:r>
       <w:r>
         <w:t xml:space="preserve"> brown tan beneath his habitual</w:t>
@@ -167,25 +194,16 @@
         <w:t xml:space="preserve">  In front of goal, </w:t>
       </w:r>
       <w:r>
-        <w:t>his shot was fired like a cannon-ball</w:t>
-      </w:r>
-      <w:r>
-        <w:t>, but he was also capable of chipping the bal</w:t>
-      </w:r>
-      <w:r>
-        <w:t xml:space="preserve">l up </w:t>
-      </w:r>
-      <w:r>
-        <w:t xml:space="preserve">softly </w:t>
-      </w:r>
-      <w:r>
-        <w:t>pa</w:t>
-      </w:r>
-      <w:r>
-        <w:t>st a charging defender or</w:t>
-      </w:r>
-      <w:r>
-        <w:t xml:space="preserve"> goalie.</w:t>
+        <w:t xml:space="preserve">his shot </w:t>
+      </w:r>
+      <w:r>
+        <w:t xml:space="preserve">rocketed </w:t>
+      </w:r>
+      <w:r>
+        <w:t>like a cannon-ball</w:t>
+      </w:r>
+      <w:r>
+        <w:t xml:space="preserve"> to the back of the net.</w:t>
       </w:r>
       <w:r>
         <w:br/>
@@ -195,10 +213,10 @@
         <w:t>There seemed</w:t>
       </w:r>
       <w:r>
-        <w:t xml:space="preserve"> no way to stop him one on one.   I still remember one time I was left in the untenable situation </w:t>
-      </w:r>
-      <w:r>
-        <w:t>of facing him</w:t>
+        <w:t xml:space="preserve"> no way to stop him one on one.   I still remember one time I </w:t>
+      </w:r>
+      <w:r>
+        <w:t>faced him one on one near midfield</w:t>
       </w:r>
       <w:r>
         <w:t xml:space="preserve"> </w:t>
@@ -219,25 +237,64 @@
         <w:t xml:space="preserve">.  Now I am not a </w:t>
       </w:r>
       <w:r>
-        <w:t>dirty player by any measure</w:t>
-      </w:r>
-      <w:r>
-        <w:t xml:space="preserve">, and I can honestly say that I have never stretched out a sly leg to trip someone up. </w:t>
-      </w:r>
-      <w:r>
-        <w:t xml:space="preserve"> </w:t>
-      </w:r>
-      <w:r>
-        <w:t xml:space="preserve">But I was very determined to stop him or at least slow him down, and as he came towards me with the ball, I quickly formed a plan in my mind.  Sure enough, with a quick feint which </w:t>
+        <w:t>“</w:t>
+      </w:r>
+      <w:r>
+        <w:t>dirty</w:t>
+      </w:r>
+      <w:r>
+        <w:t>”</w:t>
+      </w:r>
+      <w:r>
+        <w:t xml:space="preserve"> player by any measure</w:t>
+      </w:r>
+      <w:r>
+        <w:t xml:space="preserve">, and I can honestly say that I have never </w:t>
+      </w:r>
+      <w:r>
+        <w:t>intentionally stretched out a</w:t>
+      </w:r>
+      <w:r>
+        <w:t xml:space="preserve"> leg to trip someone up. </w:t>
+      </w:r>
+      <w:r>
+        <w:t xml:space="preserve"> </w:t>
+      </w:r>
+      <w:r>
+        <w:t>But I was very determined to stop him or at least slow him down, and as he came towards me with th</w:t>
+      </w:r>
+      <w:r>
+        <w:t>e ball, I quickly formed a plan</w:t>
+      </w:r>
+      <w:r>
+        <w:t xml:space="preserve">.  Sure enough, with a quick feint which </w:t>
       </w:r>
       <w:r>
         <w:t>made me</w:t>
       </w:r>
       <w:r>
-        <w:t xml:space="preserve"> throw my weight to the right, he flicked the ball to my left and proceeded to run past me.  </w:t>
-      </w:r>
-      <w:r>
-        <w:t xml:space="preserve"> He was almost clear by the time that I turned back and following my premeditated plan, grabbed a fistful of his shirt and pulled him back.  The soccer ball kept going forwards but he was stalled.  Surprised at my audacity, he raised a hue and cry but the opportunity at goal was gone.   Despite the ensuing foul </w:t>
+        <w:t xml:space="preserve"> throw my weight to the right, he proceeded to run past me</w:t>
+      </w:r>
+      <w:r>
+        <w:t xml:space="preserve"> on my left</w:t>
+      </w:r>
+      <w:r>
+        <w:t xml:space="preserve">.  </w:t>
+      </w:r>
+      <w:r>
+        <w:t xml:space="preserve"> He was almost clear by</w:t>
+      </w:r>
+      <w:r>
+        <w:t xml:space="preserve"> the time that I turned back, stuck out my arm and</w:t>
+      </w:r>
+      <w:r>
+        <w:t xml:space="preserve"> grabbed a fistful of his shirt </w:t>
+      </w:r>
+      <w:r>
+        <w:t>to pull him back bodily</w:t>
+      </w:r>
+      <w:r>
+        <w:t xml:space="preserve">.  Surprised at my audacity, he raised a hue and cry but the opportunity at goal was gone.   Despite the ensuing foul </w:t>
       </w:r>
       <w:r>
         <w:t>against our team, I was smiling</w:t>
@@ -246,19 +303,7 @@
         <w:t xml:space="preserve"> inside</w:t>
       </w:r>
       <w:r>
-        <w:t xml:space="preserve"> me</w:t>
-      </w:r>
-      <w:r>
-        <w:t xml:space="preserve"> because</w:t>
-      </w:r>
-      <w:r>
-        <w:t xml:space="preserve"> my little cunning</w:t>
-      </w:r>
-      <w:r>
-        <w:t xml:space="preserve"> had managed to slow down</w:t>
-      </w:r>
-      <w:r>
-        <w:t xml:space="preserve"> the almighty Fan.</w:t>
+        <w:t>.</w:t>
       </w:r>
       <w:r>
         <w:br/>
@@ -268,7 +313,16 @@
         <w:t xml:space="preserve">one or two </w:t>
       </w:r>
       <w:r>
-        <w:t>other team members nearby would come help because Fan was just too good.</w:t>
+        <w:t>additional</w:t>
+      </w:r>
+      <w:r>
+        <w:t xml:space="preserve"> team members </w:t>
+      </w:r>
+      <w:r>
+        <w:t>would come help</w:t>
+      </w:r>
+      <w:r>
+        <w:t>.</w:t>
       </w:r>
       <w:r>
         <w:t xml:space="preserve"> </w:t>
@@ -283,19 +337,31 @@
         <w:t xml:space="preserve">smaller than Fan and me and was not considered to be that </w:t>
       </w:r>
       <w:r>
-        <w:t xml:space="preserve">good a player.   When teams were chosen for scrimmages, he was never chosen first but never last either because he </w:t>
-      </w:r>
-      <w:r>
-        <w:t xml:space="preserve">always </w:t>
-      </w:r>
-      <w:r>
-        <w:t>played with heart</w:t>
-      </w:r>
-      <w:r>
-        <w:t xml:space="preserve"> running all over the field</w:t>
-      </w:r>
-      <w:r>
-        <w:t xml:space="preserve"> and could kick the ball a good way upfield, making him a</w:t>
+        <w:t xml:space="preserve">good </w:t>
+      </w:r>
+      <w:r>
+        <w:t xml:space="preserve">of </w:t>
+      </w:r>
+      <w:r>
+        <w:t>a player.   When teams were chosen for scrimmages, he was never chosen first</w:t>
+      </w:r>
+      <w:r>
+        <w:t>,</w:t>
+      </w:r>
+      <w:r>
+        <w:t xml:space="preserve"> </w:t>
+      </w:r>
+      <w:r>
+        <w:t xml:space="preserve">but also never last </w:t>
+      </w:r>
+      <w:r>
+        <w:t>because he played with heart</w:t>
+      </w:r>
+      <w:r>
+        <w:t xml:space="preserve"> </w:t>
+      </w:r>
+      <w:r>
+        <w:t xml:space="preserve"> could kick the ball a good way upfield, making him a</w:t>
       </w:r>
       <w:r>
         <w:t xml:space="preserve"> more than</w:t>
@@ -305,57 +371,117 @@
       </w:r>
       <w:r>
         <w:br/>
-        <w:t xml:space="preserve">     As the year progressed, we noticed that Tsai was amazingly effective against Fan.   In one on one situations, Fan still got by Tsai a good percentage of the time, but often Tsai managed to kick the ball out of his control.  That was far better than the rest of us could do.   </w:t>
+        <w:t xml:space="preserve">     </w:t>
+      </w:r>
+      <w:r>
+        <w:t xml:space="preserve"> We soon</w:t>
+      </w:r>
+      <w:r>
+        <w:t xml:space="preserve"> noticed that Tsai was amazingly effective against Fan.   In one on one situations, Fan still got by Tsai a good percentage of the time, but often Tsai managed to kick the ball </w:t>
+      </w:r>
+      <w:r>
+        <w:t>away</w:t>
+      </w:r>
+      <w:r>
+        <w:t xml:space="preserve"> from him</w:t>
+      </w:r>
+      <w:r>
+        <w:t xml:space="preserve">.  That was far better than the rest of us could do.   </w:t>
       </w:r>
       <w:r>
         <w:br/>
-        <w:t xml:space="preserve">    We could not understand why players adjudged faster, with better ball control and understanding of the game than Tsai fared worse than him when defending against Fan.   I thought there must be a secret behind Tsai’s success.  </w:t>
-      </w:r>
-      <w:r>
-        <w:t>Did he latch on to some part of Fan’</w:t>
-      </w:r>
-      <w:r>
-        <w:t xml:space="preserve">s body whose movement </w:t>
-      </w:r>
-      <w:r>
-        <w:t>betrayed where Fan was intending to go</w:t>
-      </w:r>
-      <w:r>
-        <w:t xml:space="preserve">?  Did he notice some eye movement which signaled </w:t>
-      </w:r>
-      <w:r>
-        <w:t>which way Fan’s dribble would lead</w:t>
-      </w:r>
-      <w:r>
-        <w:t xml:space="preserve">?  </w:t>
-      </w:r>
-      <w:r>
-        <w:br/>
-      </w:r>
+        <w:t xml:space="preserve">    We could not understand why </w:t>
+      </w:r>
+      <w:r>
+        <w:t xml:space="preserve">more skillful and speedier </w:t>
+      </w:r>
+      <w:r>
+        <w:t>players</w:t>
+      </w:r>
+      <w:r>
+        <w:t xml:space="preserve"> than Tsai</w:t>
+      </w:r>
+      <w:r>
+        <w:t xml:space="preserve"> fared worse than hi</w:t>
+      </w:r>
+      <w:r>
+        <w:t>m when defending against Fan.   So o</w:t>
+      </w:r>
+      <w:r>
+        <w:t xml:space="preserve">ne day we asked Tsai to tell us </w:t>
+      </w:r>
+      <w:r>
+        <w:t>his secret when guarding Fan</w:t>
+      </w:r>
+      <w:r>
+        <w:t xml:space="preserve">.   He </w:t>
+      </w:r>
+      <w:r>
+        <w:t xml:space="preserve">hemmed and hawed for a bit, </w:t>
+      </w:r>
+      <w:r>
+        <w:t xml:space="preserve">and finally </w:t>
+      </w:r>
+      <w:r>
+        <w:t>confess</w:t>
+      </w:r>
+      <w:r>
+        <w:t xml:space="preserve">ed </w:t>
+      </w:r>
+      <w:r>
+        <w:t xml:space="preserve"> that he </w:t>
+      </w:r>
+      <w:r>
+        <w:t>did not really know</w:t>
+      </w:r>
+      <w:r>
+        <w:t xml:space="preserve">.  </w:t>
+      </w:r>
+      <w:r>
+        <w:t xml:space="preserve"> </w:t>
+      </w:r>
+      <w:r>
+        <w:t>But then he said, “When I see Fan dribbling towards me with the ball, I just run up as fast as I can to kick the ball away from him, and I don’t pay attention to any of his moves”.    So that was Tsai’s secret.   By ignoring Fan’s feints which tricked other players into throwing their weight the wrong way, and only concentrating on the path of the ball</w:t>
+      </w:r>
+      <w:r>
+        <w:t xml:space="preserve"> which is, needless to say, the true object of the game, Tsai was able to get the better of Fan at least a good fraction of the time.</w:t>
+      </w:r>
+    </w:p>
+    <w:p>
       <w:r>
         <w:lastRenderedPageBreak/>
-        <w:t xml:space="preserve">     One day we asked Tsai to tell us why he was so good against Fan.   He </w:t>
-      </w:r>
-      <w:r>
-        <w:t xml:space="preserve">hemmed and hawed for a bit, confessing that he was not really sure.  </w:t>
+        <w:t xml:space="preserve">      Therein lies a lesson for all of us</w:t>
+      </w:r>
+      <w:r>
+        <w:t>, I think:  Ignore the feints, the dance, but cut to the chase and aim for the ball.</w:t>
       </w:r>
       <w:bookmarkStart w:id="0" w:name="_GoBack"/>
       <w:bookmarkEnd w:id="0"/>
       <w:r>
-        <w:t xml:space="preserve">  When he saw Fan coming towards him one on one, he would run up to close the distance as quickly as he could.  This was in contrast to most of us</w:t>
-      </w:r>
-      <w:r>
-        <w:t xml:space="preserve"> </w:t>
-      </w:r>
-      <w:r>
         <w:br/>
-      </w:r>
-      <w:r>
-        <w:br/>
+        <w:t xml:space="preserve">      In life, people will say many things,</w:t>
+      </w:r>
+      <w:r>
+        <w:t xml:space="preserve"> only</w:t>
+      </w:r>
+      <w:r>
+        <w:t xml:space="preserve"> </w:t>
+      </w:r>
+      <w:r>
+        <w:t>some which are true.   There are outright liars who will say things they know are outright lies to cheat you; that is rather rare because it is not so easy to tell such a lie without giving it away.   More likely, people will tell you things</w:t>
+      </w:r>
+      <w:r>
+        <w:t xml:space="preserve"> they know deep down are not true </w:t>
+      </w:r>
+      <w:r>
+        <w:t xml:space="preserve">but somehow, they have willed themselves to believe that it is, possibly to gain an advantage of some sort, or possibly to serve a larger cause which they believe in. </w:t>
       </w:r>
       <w:r>
         <w:br/>
         <w:t xml:space="preserve">      </w:t>
+      </w:r>
+      <w:r>
+        <w:t>How can we tell what someone really believes to be true?  The only way to tell is by their actions.</w:t>
       </w:r>
     </w:p>
     <w:sectPr>

</xml_diff>